<commit_message>
some tries and other stuff
</commit_message>
<xml_diff>
--- a/Proposta de projeto (2).docx
+++ b/Proposta de projeto (2).docx
@@ -525,7 +525,17 @@
       </w:r>
     </w:p>
     <w:p>
-      <w:r>
+      <w:pPr>
+        <w:rPr>
+          <w:b/>
+          <w:bCs/>
+        </w:rPr>
+      </w:pPr>
+      <w:r>
+        <w:rPr>
+          <w:b/>
+          <w:bCs/>
+        </w:rPr>
         <w:t>Problemas a resolver:</w:t>
       </w:r>
     </w:p>

</xml_diff>